<commit_message>
add screenshots with smaller size
</commit_message>
<xml_diff>
--- a/GROUP MEMBERS.docx
+++ b/GROUP MEMBERS.docx
@@ -652,17 +652,546 @@
       </w:r>
     </w:p>
     <w:p>
+      <w:hyperlink r:id="rId11" w:history="1">
+        <w:r>
+          <w:rPr>
+            <w:rStyle w:val="Hyperlink"/>
+          </w:rPr>
+          <w:t>https://github.com/vmuchui/2022.03.29-VMedA.git</w:t>
+        </w:r>
+      </w:hyperlink>
+    </w:p>
+    <w:p>
+      <w:pPr>
+        <w:pStyle w:val="ListBullet"/>
+      </w:pPr>
       <w:r>
-        <w:t>https://github.com/vmuchui/2022.03.29-VMedA.git</w:t>
+        <w:t>Home</w:t>
       </w:r>
+    </w:p>
+    <w:p>
+      <w:pPr>
+        <w:pStyle w:val="ListBullet"/>
+        <w:numPr>
+          <w:ilvl w:val="0"/>
+          <w:numId w:val="0"/>
+        </w:numPr>
+        <w:ind w:left="720" w:hanging="360"/>
+      </w:pPr>
       <w:bookmarkStart w:id="5" w:name="_GoBack"/>
+      <w:r>
+        <w:rPr>
+          <w:noProof/>
+          <w:lang w:eastAsia="en-US"/>
+        </w:rPr>
+        <w:drawing>
+          <wp:inline distT="0" distB="0" distL="0" distR="0">
+            <wp:extent cx="5486400" cy="2636217"/>
+            <wp:effectExtent l="0" t="0" r="0" b="0"/>
+            <wp:docPr id="1" name="Picture 1"/>
+            <wp:cNvGraphicFramePr>
+              <a:graphicFrameLocks xmlns:a="http://schemas.openxmlformats.org/drawingml/2006/main" noChangeAspect="1"/>
+            </wp:cNvGraphicFramePr>
+            <a:graphic xmlns:a="http://schemas.openxmlformats.org/drawingml/2006/main">
+              <a:graphicData uri="http://schemas.openxmlformats.org/drawingml/2006/picture">
+                <pic:pic xmlns:pic="http://schemas.openxmlformats.org/drawingml/2006/picture">
+                  <pic:nvPicPr>
+                    <pic:cNvPr id="1" name="Screenshot 2022-03-29 092906.png"/>
+                    <pic:cNvPicPr/>
+                  </pic:nvPicPr>
+                  <pic:blipFill>
+                    <a:blip r:embed="rId12">
+                      <a:extLst>
+                        <a:ext uri="{28A0092B-C50C-407E-A947-70E740481C1C}">
+                          <a14:useLocalDpi xmlns:a14="http://schemas.microsoft.com/office/drawing/2010/main" val="0"/>
+                        </a:ext>
+                      </a:extLst>
+                    </a:blip>
+                    <a:stretch>
+                      <a:fillRect/>
+                    </a:stretch>
+                  </pic:blipFill>
+                  <pic:spPr>
+                    <a:xfrm>
+                      <a:off x="0" y="0"/>
+                      <a:ext cx="5486400" cy="2636217"/>
+                    </a:xfrm>
+                    <a:prstGeom prst="rect">
+                      <a:avLst/>
+                    </a:prstGeom>
+                  </pic:spPr>
+                </pic:pic>
+              </a:graphicData>
+            </a:graphic>
+          </wp:inline>
+        </w:drawing>
+      </w:r>
       <w:bookmarkEnd w:id="5"/>
+    </w:p>
+    <w:p>
+      <w:pPr>
+        <w:pStyle w:val="ListBullet"/>
+      </w:pPr>
+      <w:r>
+        <w:t>About us</w:t>
+      </w:r>
+    </w:p>
+    <w:p>
+      <w:pPr>
+        <w:pStyle w:val="ListBullet"/>
+        <w:numPr>
+          <w:ilvl w:val="0"/>
+          <w:numId w:val="0"/>
+        </w:numPr>
+        <w:ind w:left="720" w:hanging="360"/>
+      </w:pPr>
+      <w:r>
+        <w:rPr>
+          <w:noProof/>
+          <w:lang w:eastAsia="en-US"/>
+        </w:rPr>
+        <w:lastRenderedPageBreak/>
+        <w:drawing>
+          <wp:inline distT="0" distB="0" distL="0" distR="0">
+            <wp:extent cx="5485929" cy="2640330"/>
+            <wp:effectExtent l="0" t="0" r="635" b="7620"/>
+            <wp:docPr id="2" name="Picture 2"/>
+            <wp:cNvGraphicFramePr>
+              <a:graphicFrameLocks xmlns:a="http://schemas.openxmlformats.org/drawingml/2006/main" noChangeAspect="1"/>
+            </wp:cNvGraphicFramePr>
+            <a:graphic xmlns:a="http://schemas.openxmlformats.org/drawingml/2006/main">
+              <a:graphicData uri="http://schemas.openxmlformats.org/drawingml/2006/picture">
+                <pic:pic xmlns:pic="http://schemas.openxmlformats.org/drawingml/2006/picture">
+                  <pic:nvPicPr>
+                    <pic:cNvPr id="2" name="Screenshot 2022-03-29 093039.png"/>
+                    <pic:cNvPicPr/>
+                  </pic:nvPicPr>
+                  <pic:blipFill>
+                    <a:blip r:embed="rId13">
+                      <a:extLst>
+                        <a:ext uri="{28A0092B-C50C-407E-A947-70E740481C1C}">
+                          <a14:useLocalDpi xmlns:a14="http://schemas.microsoft.com/office/drawing/2010/main" val="0"/>
+                        </a:ext>
+                      </a:extLst>
+                    </a:blip>
+                    <a:stretch>
+                      <a:fillRect/>
+                    </a:stretch>
+                  </pic:blipFill>
+                  <pic:spPr>
+                    <a:xfrm>
+                      <a:off x="0" y="0"/>
+                      <a:ext cx="5485929" cy="2640330"/>
+                    </a:xfrm>
+                    <a:prstGeom prst="rect">
+                      <a:avLst/>
+                    </a:prstGeom>
+                  </pic:spPr>
+                </pic:pic>
+              </a:graphicData>
+            </a:graphic>
+          </wp:inline>
+        </w:drawing>
+      </w:r>
+    </w:p>
+    <w:p>
+      <w:pPr>
+        <w:pStyle w:val="ListBullet"/>
+      </w:pPr>
+      <w:r>
+        <w:t>Our services</w:t>
+      </w:r>
+    </w:p>
+    <w:p>
+      <w:pPr>
+        <w:pStyle w:val="ListBullet"/>
+        <w:numPr>
+          <w:ilvl w:val="0"/>
+          <w:numId w:val="0"/>
+        </w:numPr>
+        <w:ind w:left="720" w:hanging="360"/>
+      </w:pPr>
+      <w:r>
+        <w:rPr>
+          <w:noProof/>
+          <w:lang w:eastAsia="en-US"/>
+        </w:rPr>
+        <w:drawing>
+          <wp:inline distT="0" distB="0" distL="0" distR="0">
+            <wp:extent cx="5485929" cy="2640330"/>
+            <wp:effectExtent l="0" t="0" r="635" b="7620"/>
+            <wp:docPr id="3" name="Picture 3"/>
+            <wp:cNvGraphicFramePr>
+              <a:graphicFrameLocks xmlns:a="http://schemas.openxmlformats.org/drawingml/2006/main" noChangeAspect="1"/>
+            </wp:cNvGraphicFramePr>
+            <a:graphic xmlns:a="http://schemas.openxmlformats.org/drawingml/2006/main">
+              <a:graphicData uri="http://schemas.openxmlformats.org/drawingml/2006/picture">
+                <pic:pic xmlns:pic="http://schemas.openxmlformats.org/drawingml/2006/picture">
+                  <pic:nvPicPr>
+                    <pic:cNvPr id="3" name="Screenshot 2022-03-29 093219.png"/>
+                    <pic:cNvPicPr/>
+                  </pic:nvPicPr>
+                  <pic:blipFill>
+                    <a:blip r:embed="rId14">
+                      <a:extLst>
+                        <a:ext uri="{28A0092B-C50C-407E-A947-70E740481C1C}">
+                          <a14:useLocalDpi xmlns:a14="http://schemas.microsoft.com/office/drawing/2010/main" val="0"/>
+                        </a:ext>
+                      </a:extLst>
+                    </a:blip>
+                    <a:stretch>
+                      <a:fillRect/>
+                    </a:stretch>
+                  </pic:blipFill>
+                  <pic:spPr>
+                    <a:xfrm>
+                      <a:off x="0" y="0"/>
+                      <a:ext cx="5485929" cy="2640330"/>
+                    </a:xfrm>
+                    <a:prstGeom prst="rect">
+                      <a:avLst/>
+                    </a:prstGeom>
+                  </pic:spPr>
+                </pic:pic>
+              </a:graphicData>
+            </a:graphic>
+          </wp:inline>
+        </w:drawing>
+      </w:r>
+    </w:p>
+    <w:p>
+      <w:pPr>
+        <w:pStyle w:val="ListBullet"/>
+        <w:numPr>
+          <w:ilvl w:val="0"/>
+          <w:numId w:val="0"/>
+        </w:numPr>
+        <w:ind w:left="720" w:hanging="360"/>
+      </w:pPr>
+      <w:r>
+        <w:rPr>
+          <w:noProof/>
+          <w:lang w:eastAsia="en-US"/>
+        </w:rPr>
+        <w:lastRenderedPageBreak/>
+        <w:drawing>
+          <wp:inline distT="0" distB="0" distL="0" distR="0">
+            <wp:extent cx="5486400" cy="2920180"/>
+            <wp:effectExtent l="0" t="0" r="0" b="0"/>
+            <wp:docPr id="5" name="Picture 5"/>
+            <wp:cNvGraphicFramePr>
+              <a:graphicFrameLocks xmlns:a="http://schemas.openxmlformats.org/drawingml/2006/main" noChangeAspect="1"/>
+            </wp:cNvGraphicFramePr>
+            <a:graphic xmlns:a="http://schemas.openxmlformats.org/drawingml/2006/main">
+              <a:graphicData uri="http://schemas.openxmlformats.org/drawingml/2006/picture">
+                <pic:pic xmlns:pic="http://schemas.openxmlformats.org/drawingml/2006/picture">
+                  <pic:nvPicPr>
+                    <pic:cNvPr id="5" name="Screenshot 2022-03-29 093301.png"/>
+                    <pic:cNvPicPr/>
+                  </pic:nvPicPr>
+                  <pic:blipFill>
+                    <a:blip r:embed="rId15">
+                      <a:extLst>
+                        <a:ext uri="{28A0092B-C50C-407E-A947-70E740481C1C}">
+                          <a14:useLocalDpi xmlns:a14="http://schemas.microsoft.com/office/drawing/2010/main" val="0"/>
+                        </a:ext>
+                      </a:extLst>
+                    </a:blip>
+                    <a:stretch>
+                      <a:fillRect/>
+                    </a:stretch>
+                  </pic:blipFill>
+                  <pic:spPr>
+                    <a:xfrm>
+                      <a:off x="0" y="0"/>
+                      <a:ext cx="5486400" cy="2920180"/>
+                    </a:xfrm>
+                    <a:prstGeom prst="rect">
+                      <a:avLst/>
+                    </a:prstGeom>
+                  </pic:spPr>
+                </pic:pic>
+              </a:graphicData>
+            </a:graphic>
+          </wp:inline>
+        </w:drawing>
+      </w:r>
+    </w:p>
+    <w:p>
+      <w:pPr>
+        <w:pStyle w:val="ListBullet"/>
+      </w:pPr>
+      <w:r>
+        <w:t>Our team (the photos used are not the actual people involved in the project)</w:t>
+      </w:r>
+    </w:p>
+    <w:p>
+      <w:pPr>
+        <w:pStyle w:val="ListBullet"/>
+        <w:numPr>
+          <w:ilvl w:val="0"/>
+          <w:numId w:val="0"/>
+        </w:numPr>
+        <w:ind w:left="720" w:hanging="360"/>
+      </w:pPr>
+      <w:r>
+        <w:rPr>
+          <w:noProof/>
+          <w:lang w:eastAsia="en-US"/>
+        </w:rPr>
+        <w:drawing>
+          <wp:inline distT="0" distB="0" distL="0" distR="0">
+            <wp:extent cx="5486400" cy="2910002"/>
+            <wp:effectExtent l="0" t="0" r="0" b="5080"/>
+            <wp:docPr id="6" name="Picture 6"/>
+            <wp:cNvGraphicFramePr>
+              <a:graphicFrameLocks xmlns:a="http://schemas.openxmlformats.org/drawingml/2006/main" noChangeAspect="1"/>
+            </wp:cNvGraphicFramePr>
+            <a:graphic xmlns:a="http://schemas.openxmlformats.org/drawingml/2006/main">
+              <a:graphicData uri="http://schemas.openxmlformats.org/drawingml/2006/picture">
+                <pic:pic xmlns:pic="http://schemas.openxmlformats.org/drawingml/2006/picture">
+                  <pic:nvPicPr>
+                    <pic:cNvPr id="6" name="Screenshot 2022-03-29 093329.png"/>
+                    <pic:cNvPicPr/>
+                  </pic:nvPicPr>
+                  <pic:blipFill>
+                    <a:blip r:embed="rId16">
+                      <a:extLst>
+                        <a:ext uri="{28A0092B-C50C-407E-A947-70E740481C1C}">
+                          <a14:useLocalDpi xmlns:a14="http://schemas.microsoft.com/office/drawing/2010/main" val="0"/>
+                        </a:ext>
+                      </a:extLst>
+                    </a:blip>
+                    <a:stretch>
+                      <a:fillRect/>
+                    </a:stretch>
+                  </pic:blipFill>
+                  <pic:spPr>
+                    <a:xfrm>
+                      <a:off x="0" y="0"/>
+                      <a:ext cx="5486400" cy="2910002"/>
+                    </a:xfrm>
+                    <a:prstGeom prst="rect">
+                      <a:avLst/>
+                    </a:prstGeom>
+                  </pic:spPr>
+                </pic:pic>
+              </a:graphicData>
+            </a:graphic>
+          </wp:inline>
+        </w:drawing>
+      </w:r>
+    </w:p>
+    <w:p>
+      <w:pPr>
+        <w:pStyle w:val="ListBullet"/>
+      </w:pPr>
+      <w:r>
+        <w:t>Log in</w:t>
+      </w:r>
+    </w:p>
+    <w:p>
+      <w:pPr>
+        <w:pStyle w:val="ListBullet"/>
+        <w:numPr>
+          <w:ilvl w:val="0"/>
+          <w:numId w:val="0"/>
+        </w:numPr>
+        <w:ind w:left="720" w:hanging="360"/>
+      </w:pPr>
+      <w:r>
+        <w:rPr>
+          <w:noProof/>
+          <w:lang w:eastAsia="en-US"/>
+        </w:rPr>
+        <w:lastRenderedPageBreak/>
+        <w:drawing>
+          <wp:inline distT="0" distB="0" distL="0" distR="0">
+            <wp:extent cx="5486400" cy="2630575"/>
+            <wp:effectExtent l="0" t="0" r="0" b="0"/>
+            <wp:docPr id="7" name="Picture 7"/>
+            <wp:cNvGraphicFramePr>
+              <a:graphicFrameLocks xmlns:a="http://schemas.openxmlformats.org/drawingml/2006/main" noChangeAspect="1"/>
+            </wp:cNvGraphicFramePr>
+            <a:graphic xmlns:a="http://schemas.openxmlformats.org/drawingml/2006/main">
+              <a:graphicData uri="http://schemas.openxmlformats.org/drawingml/2006/picture">
+                <pic:pic xmlns:pic="http://schemas.openxmlformats.org/drawingml/2006/picture">
+                  <pic:nvPicPr>
+                    <pic:cNvPr id="7" name="Screenshot 2022-03-29 101359.png"/>
+                    <pic:cNvPicPr/>
+                  </pic:nvPicPr>
+                  <pic:blipFill>
+                    <a:blip r:embed="rId17">
+                      <a:extLst>
+                        <a:ext uri="{28A0092B-C50C-407E-A947-70E740481C1C}">
+                          <a14:useLocalDpi xmlns:a14="http://schemas.microsoft.com/office/drawing/2010/main" val="0"/>
+                        </a:ext>
+                      </a:extLst>
+                    </a:blip>
+                    <a:stretch>
+                      <a:fillRect/>
+                    </a:stretch>
+                  </pic:blipFill>
+                  <pic:spPr>
+                    <a:xfrm>
+                      <a:off x="0" y="0"/>
+                      <a:ext cx="5486400" cy="2630575"/>
+                    </a:xfrm>
+                    <a:prstGeom prst="rect">
+                      <a:avLst/>
+                    </a:prstGeom>
+                  </pic:spPr>
+                </pic:pic>
+              </a:graphicData>
+            </a:graphic>
+          </wp:inline>
+        </w:drawing>
+      </w:r>
+    </w:p>
+    <w:p>
+      <w:pPr>
+        <w:pStyle w:val="ListBullet"/>
+      </w:pPr>
+      <w:r>
+        <w:t>Change navbar theme</w:t>
+      </w:r>
+    </w:p>
+    <w:p>
+      <w:pPr>
+        <w:pStyle w:val="ListBullet"/>
+        <w:numPr>
+          <w:ilvl w:val="0"/>
+          <w:numId w:val="0"/>
+        </w:numPr>
+        <w:ind w:left="720" w:hanging="360"/>
+      </w:pPr>
+      <w:r>
+        <w:rPr>
+          <w:noProof/>
+          <w:lang w:eastAsia="en-US"/>
+        </w:rPr>
+        <w:drawing>
+          <wp:inline distT="0" distB="0" distL="0" distR="0">
+            <wp:extent cx="5486400" cy="3076560"/>
+            <wp:effectExtent l="0" t="0" r="0" b="0"/>
+            <wp:docPr id="8" name="Picture 8"/>
+            <wp:cNvGraphicFramePr>
+              <a:graphicFrameLocks xmlns:a="http://schemas.openxmlformats.org/drawingml/2006/main" noChangeAspect="1"/>
+            </wp:cNvGraphicFramePr>
+            <a:graphic xmlns:a="http://schemas.openxmlformats.org/drawingml/2006/main">
+              <a:graphicData uri="http://schemas.openxmlformats.org/drawingml/2006/picture">
+                <pic:pic xmlns:pic="http://schemas.openxmlformats.org/drawingml/2006/picture">
+                  <pic:nvPicPr>
+                    <pic:cNvPr id="8" name="Screenshot 2022-03-29 101500.png"/>
+                    <pic:cNvPicPr/>
+                  </pic:nvPicPr>
+                  <pic:blipFill>
+                    <a:blip r:embed="rId18">
+                      <a:extLst>
+                        <a:ext uri="{28A0092B-C50C-407E-A947-70E740481C1C}">
+                          <a14:useLocalDpi xmlns:a14="http://schemas.microsoft.com/office/drawing/2010/main" val="0"/>
+                        </a:ext>
+                      </a:extLst>
+                    </a:blip>
+                    <a:stretch>
+                      <a:fillRect/>
+                    </a:stretch>
+                  </pic:blipFill>
+                  <pic:spPr>
+                    <a:xfrm>
+                      <a:off x="0" y="0"/>
+                      <a:ext cx="5486400" cy="3076560"/>
+                    </a:xfrm>
+                    <a:prstGeom prst="rect">
+                      <a:avLst/>
+                    </a:prstGeom>
+                  </pic:spPr>
+                </pic:pic>
+              </a:graphicData>
+            </a:graphic>
+          </wp:inline>
+        </w:drawing>
+      </w:r>
+    </w:p>
+    <w:p>
+      <w:pPr>
+        <w:pStyle w:val="ListBullet"/>
+        <w:numPr>
+          <w:ilvl w:val="0"/>
+          <w:numId w:val="7"/>
+        </w:numPr>
+      </w:pPr>
+      <w:r>
+        <w:t xml:space="preserve">Reset </w:t>
+      </w:r>
+      <w:r>
+        <w:t>password</w:t>
+      </w:r>
+    </w:p>
+    <w:p>
+      <w:pPr>
+        <w:pStyle w:val="ListBullet"/>
+        <w:numPr>
+          <w:ilvl w:val="0"/>
+          <w:numId w:val="0"/>
+        </w:numPr>
+        <w:ind w:left="720" w:hanging="360"/>
+      </w:pPr>
+      <w:r>
+        <w:rPr>
+          <w:noProof/>
+          <w:lang w:eastAsia="en-US"/>
+        </w:rPr>
+        <w:lastRenderedPageBreak/>
+        <w:drawing>
+          <wp:inline distT="0" distB="0" distL="0" distR="0">
+            <wp:extent cx="5486400" cy="3072765"/>
+            <wp:effectExtent l="0" t="0" r="0" b="0"/>
+            <wp:docPr id="9" name="Picture 9"/>
+            <wp:cNvGraphicFramePr>
+              <a:graphicFrameLocks xmlns:a="http://schemas.openxmlformats.org/drawingml/2006/main" noChangeAspect="1"/>
+            </wp:cNvGraphicFramePr>
+            <a:graphic xmlns:a="http://schemas.openxmlformats.org/drawingml/2006/main">
+              <a:graphicData uri="http://schemas.openxmlformats.org/drawingml/2006/picture">
+                <pic:pic xmlns:pic="http://schemas.openxmlformats.org/drawingml/2006/picture">
+                  <pic:nvPicPr>
+                    <pic:cNvPr id="9" name="Screenshot 2022-03-29 101825.png"/>
+                    <pic:cNvPicPr/>
+                  </pic:nvPicPr>
+                  <pic:blipFill>
+                    <a:blip r:embed="rId19">
+                      <a:extLst>
+                        <a:ext uri="{28A0092B-C50C-407E-A947-70E740481C1C}">
+                          <a14:useLocalDpi xmlns:a14="http://schemas.microsoft.com/office/drawing/2010/main" val="0"/>
+                        </a:ext>
+                      </a:extLst>
+                    </a:blip>
+                    <a:stretch>
+                      <a:fillRect/>
+                    </a:stretch>
+                  </pic:blipFill>
+                  <pic:spPr>
+                    <a:xfrm>
+                      <a:off x="0" y="0"/>
+                      <a:ext cx="5486400" cy="3072765"/>
+                    </a:xfrm>
+                    <a:prstGeom prst="rect">
+                      <a:avLst/>
+                    </a:prstGeom>
+                  </pic:spPr>
+                </pic:pic>
+              </a:graphicData>
+            </a:graphic>
+          </wp:inline>
+        </w:drawing>
+      </w:r>
     </w:p>
     <w:p/>
     <w:p/>
     <w:p/>
+    <w:p/>
     <w:sectPr>
-      <w:footerReference w:type="default" r:id="rId11"/>
+      <w:footerReference w:type="default" r:id="rId20"/>
       <w:pgSz w:w="12240" w:h="15840"/>
       <w:pgMar w:top="1728" w:right="1800" w:bottom="1440" w:left="1800" w:header="720" w:footer="720" w:gutter="0"/>
       <w:pgNumType w:start="0"/>
@@ -721,7 +1250,7 @@
       <w:rPr>
         <w:noProof/>
       </w:rPr>
-      <w:t>1</w:t>
+      <w:t>4</w:t>
     </w:r>
     <w:r>
       <w:fldChar w:fldCharType="end"/>
@@ -794,6 +1323,118 @@
       </w:rPr>
     </w:lvl>
   </w:abstractNum>
+  <w:abstractNum w:abstractNumId="2" w15:restartNumberingAfterBreak="0">
+    <w:nsid w:val="2DE43032"/>
+    <w:multiLevelType w:val="hybridMultilevel"/>
+    <w:tmpl w:val="0E565CD2"/>
+    <w:lvl w:ilvl="0" w:tplc="F5EE35B6">
+      <w:numFmt w:val="bullet"/>
+      <w:lvlText w:val="-"/>
+      <w:lvlJc w:val="left"/>
+      <w:pPr>
+        <w:ind w:left="720" w:hanging="360"/>
+      </w:pPr>
+      <w:rPr>
+        <w:rFonts w:ascii="Constantia" w:eastAsiaTheme="minorHAnsi" w:hAnsi="Constantia" w:cstheme="minorBidi" w:hint="default"/>
+      </w:rPr>
+    </w:lvl>
+    <w:lvl w:ilvl="1" w:tplc="04090003" w:tentative="1">
+      <w:start w:val="1"/>
+      <w:numFmt w:val="bullet"/>
+      <w:lvlText w:val="o"/>
+      <w:lvlJc w:val="left"/>
+      <w:pPr>
+        <w:ind w:left="1440" w:hanging="360"/>
+      </w:pPr>
+      <w:rPr>
+        <w:rFonts w:ascii="Courier New" w:hAnsi="Courier New" w:cs="Courier New" w:hint="default"/>
+      </w:rPr>
+    </w:lvl>
+    <w:lvl w:ilvl="2" w:tplc="04090005" w:tentative="1">
+      <w:start w:val="1"/>
+      <w:numFmt w:val="bullet"/>
+      <w:lvlText w:val=""/>
+      <w:lvlJc w:val="left"/>
+      <w:pPr>
+        <w:ind w:left="2160" w:hanging="360"/>
+      </w:pPr>
+      <w:rPr>
+        <w:rFonts w:ascii="Wingdings" w:hAnsi="Wingdings" w:hint="default"/>
+      </w:rPr>
+    </w:lvl>
+    <w:lvl w:ilvl="3" w:tplc="04090001" w:tentative="1">
+      <w:start w:val="1"/>
+      <w:numFmt w:val="bullet"/>
+      <w:lvlText w:val=""/>
+      <w:lvlJc w:val="left"/>
+      <w:pPr>
+        <w:ind w:left="2880" w:hanging="360"/>
+      </w:pPr>
+      <w:rPr>
+        <w:rFonts w:ascii="Symbol" w:hAnsi="Symbol" w:hint="default"/>
+      </w:rPr>
+    </w:lvl>
+    <w:lvl w:ilvl="4" w:tplc="04090003" w:tentative="1">
+      <w:start w:val="1"/>
+      <w:numFmt w:val="bullet"/>
+      <w:lvlText w:val="o"/>
+      <w:lvlJc w:val="left"/>
+      <w:pPr>
+        <w:ind w:left="3600" w:hanging="360"/>
+      </w:pPr>
+      <w:rPr>
+        <w:rFonts w:ascii="Courier New" w:hAnsi="Courier New" w:cs="Courier New" w:hint="default"/>
+      </w:rPr>
+    </w:lvl>
+    <w:lvl w:ilvl="5" w:tplc="04090005" w:tentative="1">
+      <w:start w:val="1"/>
+      <w:numFmt w:val="bullet"/>
+      <w:lvlText w:val=""/>
+      <w:lvlJc w:val="left"/>
+      <w:pPr>
+        <w:ind w:left="4320" w:hanging="360"/>
+      </w:pPr>
+      <w:rPr>
+        <w:rFonts w:ascii="Wingdings" w:hAnsi="Wingdings" w:hint="default"/>
+      </w:rPr>
+    </w:lvl>
+    <w:lvl w:ilvl="6" w:tplc="04090001" w:tentative="1">
+      <w:start w:val="1"/>
+      <w:numFmt w:val="bullet"/>
+      <w:lvlText w:val=""/>
+      <w:lvlJc w:val="left"/>
+      <w:pPr>
+        <w:ind w:left="5040" w:hanging="360"/>
+      </w:pPr>
+      <w:rPr>
+        <w:rFonts w:ascii="Symbol" w:hAnsi="Symbol" w:hint="default"/>
+      </w:rPr>
+    </w:lvl>
+    <w:lvl w:ilvl="7" w:tplc="04090003" w:tentative="1">
+      <w:start w:val="1"/>
+      <w:numFmt w:val="bullet"/>
+      <w:lvlText w:val="o"/>
+      <w:lvlJc w:val="left"/>
+      <w:pPr>
+        <w:ind w:left="5760" w:hanging="360"/>
+      </w:pPr>
+      <w:rPr>
+        <w:rFonts w:ascii="Courier New" w:hAnsi="Courier New" w:cs="Courier New" w:hint="default"/>
+      </w:rPr>
+    </w:lvl>
+    <w:lvl w:ilvl="8" w:tplc="04090005" w:tentative="1">
+      <w:start w:val="1"/>
+      <w:numFmt w:val="bullet"/>
+      <w:lvlText w:val=""/>
+      <w:lvlJc w:val="left"/>
+      <w:pPr>
+        <w:ind w:left="6480" w:hanging="360"/>
+      </w:pPr>
+      <w:rPr>
+        <w:rFonts w:ascii="Wingdings" w:hAnsi="Wingdings" w:hint="default"/>
+      </w:rPr>
+    </w:lvl>
+  </w:abstractNum>
   <w:num w:numId="1">
     <w:abstractNumId w:val="1"/>
   </w:num>
@@ -811,6 +1452,9 @@
   </w:num>
   <w:num w:numId="6">
     <w:abstractNumId w:val="0"/>
+  </w:num>
+  <w:num w:numId="7">
+    <w:abstractNumId w:val="2"/>
   </w:num>
 </w:numbering>
 </file>
@@ -1940,6 +2584,18 @@
       </w:tblBorders>
     </w:tblPr>
   </w:style>
+  <w:style w:type="character" w:styleId="FollowedHyperlink">
+    <w:name w:val="FollowedHyperlink"/>
+    <w:basedOn w:val="DefaultParagraphFont"/>
+    <w:uiPriority w:val="99"/>
+    <w:semiHidden/>
+    <w:unhideWhenUsed/>
+    <w:rsid w:val="007E246D"/>
+    <w:rPr>
+      <w:color w:val="5F7791" w:themeColor="followedHyperlink"/>
+      <w:u w:val="single"/>
+    </w:rPr>
+  </w:style>
 </w:styles>
 </file>
 
@@ -2052,6 +2708,27 @@
     <w:pitch w:val="variable"/>
     <w:sig w:usb0="A00002EF" w:usb1="4000204B" w:usb2="00000000" w:usb3="00000000" w:csb0="0000019F" w:csb1="00000000"/>
   </w:font>
+  <w:font w:name="Courier New">
+    <w:panose1 w:val="02070309020205020404"/>
+    <w:charset w:val="00"/>
+    <w:family w:val="modern"/>
+    <w:pitch w:val="fixed"/>
+    <w:sig w:usb0="E0002EFF" w:usb1="C0007843" w:usb2="00000009" w:usb3="00000000" w:csb0="000001FF" w:csb1="00000000"/>
+  </w:font>
+  <w:font w:name="Wingdings">
+    <w:panose1 w:val="05000000000000000000"/>
+    <w:charset w:val="02"/>
+    <w:family w:val="auto"/>
+    <w:pitch w:val="variable"/>
+    <w:sig w:usb0="00000000" w:usb1="10000000" w:usb2="00000000" w:usb3="00000000" w:csb0="80000000" w:csb1="00000000"/>
+  </w:font>
+  <w:font w:name="Symbol">
+    <w:panose1 w:val="05050102010706020507"/>
+    <w:charset w:val="02"/>
+    <w:family w:val="roman"/>
+    <w:pitch w:val="variable"/>
+    <w:sig w:usb0="00000000" w:usb1="10000000" w:usb2="00000000" w:usb3="00000000" w:csb0="80000000" w:csb1="00000000"/>
+  </w:font>
   <w:font w:name="Tahoma">
     <w:panose1 w:val="020B0604030504040204"/>
     <w:charset w:val="00"/>
@@ -2118,9 +2795,11 @@
   </w:compat>
   <w:rsids>
     <w:rsidRoot w:val="00274A14"/>
+    <w:rsid w:val="001C4CF3"/>
     <w:rsid w:val="00274A14"/>
     <w:rsid w:val="006B2545"/>
     <w:rsid w:val="006C0E58"/>
+    <w:rsid w:val="00F93F32"/>
   </w:rsids>
   <m:mathPr>
     <m:mathFont m:val="Cambria Math"/>
@@ -2990,7 +3669,7 @@
 </file>
 
 <file path=customXml/itemProps3.xml><?xml version="1.0" encoding="utf-8"?>
-<ds:datastoreItem xmlns:ds="http://schemas.openxmlformats.org/officeDocument/2006/customXml" ds:itemID="{D30F8CAC-51F3-47F1-87F6-ED15154AE5D1}">
+<ds:datastoreItem xmlns:ds="http://schemas.openxmlformats.org/officeDocument/2006/customXml" ds:itemID="{1A2CFEA3-EA9A-4B36-ACCB-436584854995}">
   <ds:schemaRefs>
     <ds:schemaRef ds:uri="http://schemas.openxmlformats.org/officeDocument/2006/bibliography"/>
   </ds:schemaRefs>

</xml_diff>